<commit_message>
Update the documents and slides
</commit_message>
<xml_diff>
--- a/Assignments/Assignment1.docx
+++ b/Assignments/Assignment1.docx
@@ -54,9 +54,9 @@
       <w:pPr>
         <w:pStyle w:val="Heading1"/>
       </w:pPr>
-      <w:bookmarkStart w:id="20" w:name="gvhh-exercise-1"/>
-      <w:r>
-        <w:t xml:space="preserve">GVHH Exercise 1:</w:t>
+      <w:bookmarkStart w:id="20" w:name="assignment-1"/>
+      <w:r>
+        <w:t xml:space="preserve">Assignment 1:</w:t>
       </w:r>
       <w:bookmarkEnd w:id="20"/>
     </w:p>
@@ -214,19 +214,19 @@
         <w:pStyle w:val="BodyText"/>
       </w:pPr>
       <w:r>
-        <w:t xml:space="preserve">The data set for this exercise can be downloaded from the [Dropbox] website](</w:t>
+        <w:t xml:space="preserve">The data set for this exercise can be downloaded from the</w:t>
+      </w:r>
+      <w:r>
+        <w:t xml:space="preserve"> </w:t>
       </w:r>
       <w:hyperlink r:id="rId26">
         <w:r>
           <w:rPr>
             <w:rStyle w:val="Hyperlink"/>
           </w:rPr>
-          <w:t xml:space="preserve">https://www.dropbox.com/sh/l1htxivc3j56mh4/AABOiapxu9_cQnIf6vXZDelJa?dl=0</w:t>
+          <w:t xml:space="preserve">Dropbox website</w:t>
         </w:r>
       </w:hyperlink>
-      <w:r>
-        <w:t xml:space="preserve">)</w:t>
-      </w:r>
     </w:p>
     <w:p>
       <w:pPr>
@@ -283,7 +283,7 @@
         <w:pStyle w:val="FirstParagraph"/>
       </w:pPr>
       <w:r>
-        <w:t xml:space="preserve">We will begin by performing sample QC, including calculation of call rates, heterozygosity, and sex discordance. We will then perform SNP QC, including calculation of call rates and deviation from Hardy-Weinberg equilibrium.</w:t>
+        <w:t xml:space="preserve">We will begin by performing sample QC, including calculation of call rates, heterozygosity, and sex discordance. We will then perform SNP QC, including the calculation of call rates and deviation from Hardy-Weinberg equilibrium.</w:t>
       </w:r>
     </w:p>
     <w:p>

</xml_diff>